<commit_message>
Aggiunta di Test Iteration
</commit_message>
<xml_diff>
--- a/Documentazione generale/Master Test Plan Outline.docx
+++ b/Documentazione generale/Master Test Plan Outline.docx
@@ -694,7 +694,7 @@
           <w:sz w:val="32"/>
           <w:szCs w:val="32"/>
         </w:rPr>
-        <w:t xml:space="preserve">Le modifiche da noi apportate vanno a incidere sulla gestione delle interfacce grafiche </w:t>
+        <w:t xml:space="preserve">Le modifiche apportate vanno a incidere sulla gestione delle interfacce grafiche </w:t>
       </w:r>
       <w:r>
         <w:rPr>
@@ -740,8 +740,7 @@
           <w:sz w:val="32"/>
           <w:szCs w:val="32"/>
         </w:rPr>
-        <w:lastRenderedPageBreak/>
-        <w:t xml:space="preserve">Andremo a testare le componenti </w:t>
+        <w:t xml:space="preserve">Si testeranno le componenti </w:t>
       </w:r>
       <w:r>
         <w:rPr>
@@ -790,7 +789,7 @@
           <w:sz w:val="32"/>
           <w:szCs w:val="32"/>
         </w:rPr>
-        <w:t xml:space="preserve"> eseguiremo dei test di regressione </w:t>
+        <w:t xml:space="preserve"> si eseguiranno dei test di regressione </w:t>
       </w:r>
       <w:r>
         <w:rPr>
@@ -922,7 +921,7 @@
           <w:sz w:val="32"/>
           <w:szCs w:val="32"/>
         </w:rPr>
-        <w:t>Terminate le iterazioni effettueremo un unico test di sistema.</w:t>
+        <w:t>Terminate le iterazioni si effettuerà un unico test di sistema.</w:t>
       </w:r>
       <w:r>
         <w:rPr>
@@ -2796,6 +2795,416 @@
                 <w:szCs w:val="32"/>
               </w:rPr>
               <w:t>Da ultimare durante la fase di design della manutenzione.</w:t>
+            </w:r>
+          </w:p>
+        </w:tc>
+      </w:tr>
+      <w:tr>
+        <w:tc>
+          <w:tcPr>
+            <w:tcW w:w="4814" w:type="dxa"/>
+            <w:tcMar/>
+          </w:tcPr>
+          <w:p w14:noSpellErr="1">
+            <w:pPr>
+              <w:rPr>
+                <w:sz w:val="32"/>
+                <w:szCs w:val="32"/>
+              </w:rPr>
+            </w:pPr>
+            <w:r>
+              <w:rPr>
+                <w:sz w:val="32"/>
+                <w:szCs w:val="32"/>
+              </w:rPr>
+              <w:t>Risorse</w:t>
+            </w:r>
+          </w:p>
+        </w:tc>
+        <w:tc>
+          <w:tcPr>
+            <w:tcW w:w="4814" w:type="dxa"/>
+            <w:tcMar/>
+          </w:tcPr>
+          <w:p>
+            <w:pPr>
+              <w:rPr>
+                <w:sz w:val="32"/>
+                <w:szCs w:val="32"/>
+              </w:rPr>
+            </w:pPr>
+            <w:proofErr w:type="spellStart"/>
+            <w:r>
+              <w:rPr>
+                <w:sz w:val="32"/>
+                <w:szCs w:val="32"/>
+              </w:rPr>
+              <w:t>IntelliJ</w:t>
+            </w:r>
+            <w:proofErr w:type="spellEnd"/>
+            <w:r>
+              <w:rPr>
+                <w:sz w:val="32"/>
+                <w:szCs w:val="32"/>
+              </w:rPr>
+              <w:t xml:space="preserve"> IDEA, </w:t>
+            </w:r>
+            <w:r>
+              <w:rPr>
+                <w:sz w:val="32"/>
+                <w:szCs w:val="32"/>
+              </w:rPr>
+              <w:t>JUnit</w:t>
+            </w:r>
+          </w:p>
+        </w:tc>
+      </w:tr>
+      <w:tr>
+        <w:tc>
+          <w:tcPr>
+            <w:tcW w:w="4814" w:type="dxa"/>
+            <w:tcMar/>
+          </w:tcPr>
+          <w:p w14:noSpellErr="1">
+            <w:pPr>
+              <w:rPr>
+                <w:sz w:val="32"/>
+                <w:szCs w:val="32"/>
+              </w:rPr>
+            </w:pPr>
+            <w:r>
+              <w:rPr>
+                <w:sz w:val="32"/>
+                <w:szCs w:val="32"/>
+              </w:rPr>
+              <w:t>Ruoli e responsabilità</w:t>
+            </w:r>
+          </w:p>
+        </w:tc>
+        <w:tc>
+          <w:tcPr>
+            <w:tcW w:w="4814" w:type="dxa"/>
+            <w:tcMar/>
+          </w:tcPr>
+          <w:p>
+            <w:pPr>
+              <w:rPr>
+                <w:sz w:val="32"/>
+                <w:szCs w:val="32"/>
+              </w:rPr>
+            </w:pPr>
+            <w:r>
+              <w:rPr>
+                <w:sz w:val="32"/>
+                <w:szCs w:val="32"/>
+              </w:rPr>
+              <w:t>Walter D’Ambrosio, Angelo Afeltra, Antonio Trovato</w:t>
+            </w:r>
+          </w:p>
+        </w:tc>
+      </w:tr>
+    </w:tbl>
+    <w:p>
+      <w:pPr>
+        <w:pStyle w:val="Normale"/>
+        <w:ind w:left="0"/>
+        <w:rPr>
+          <w:sz w:val="32"/>
+          <w:szCs w:val="32"/>
+        </w:rPr>
+      </w:pPr>
+    </w:p>
+    <w:tbl>
+      <w:tblPr>
+        <w:tblStyle w:val="Grigliatabella"/>
+        <w:tblW w:w="0" w:type="auto"/>
+        <w:tblLook w:val="04A0" w:firstRow="1" w:lastRow="0" w:firstColumn="1" w:lastColumn="0" w:noHBand="0" w:noVBand="1"/>
+      </w:tblPr>
+      <w:tblGrid>
+        <w:gridCol w:w="4814"/>
+        <w:gridCol w:w="4814"/>
+      </w:tblGrid>
+      <w:tr>
+        <w:tc>
+          <w:tcPr>
+            <w:tcW w:w="4814" w:type="dxa"/>
+            <w:tcMar/>
+          </w:tcPr>
+          <w:p w14:noSpellErr="1">
+            <w:pPr>
+              <w:rPr>
+                <w:b w:val="1"/>
+                <w:bCs w:val="1"/>
+                <w:sz w:val="32"/>
+                <w:szCs w:val="32"/>
+              </w:rPr>
+            </w:pPr>
+            <w:r>
+              <w:rPr>
+                <w:b w:val="1"/>
+                <w:bCs w:val="1"/>
+                <w:sz w:val="32"/>
+                <w:szCs w:val="32"/>
+              </w:rPr>
+              <w:t>Task</w:t>
+            </w:r>
+          </w:p>
+        </w:tc>
+        <w:tc>
+          <w:tcPr>
+            <w:tcW w:w="4814" w:type="dxa"/>
+            <w:tcMar/>
+          </w:tcPr>
+          <w:p>
+            <w:pPr>
+              <w:pStyle w:val="Normale"/>
+              <w:bidi w:val="0"/>
+              <w:spacing w:before="0" w:beforeAutospacing="off" w:after="0" w:afterAutospacing="off" w:line="259" w:lineRule="auto"/>
+              <w:ind w:left="0" w:right="0"/>
+              <w:jc w:val="left"/>
+            </w:pPr>
+            <w:r>
+              <w:rPr>
+                <w:b w:val="1"/>
+                <w:bCs w:val="1"/>
+                <w:sz w:val="32"/>
+                <w:szCs w:val="32"/>
+              </w:rPr>
+              <w:t>Test task iteration</w:t>
+            </w:r>
+          </w:p>
+        </w:tc>
+      </w:tr>
+      <w:tr>
+        <w:tc>
+          <w:tcPr>
+            <w:tcW w:w="4814" w:type="dxa"/>
+            <w:tcMar/>
+          </w:tcPr>
+          <w:p w14:noSpellErr="1">
+            <w:pPr>
+              <w:rPr>
+                <w:sz w:val="32"/>
+                <w:szCs w:val="32"/>
+              </w:rPr>
+            </w:pPr>
+            <w:r>
+              <w:rPr>
+                <w:sz w:val="32"/>
+                <w:szCs w:val="32"/>
+              </w:rPr>
+              <w:t>Metodi</w:t>
+            </w:r>
+          </w:p>
+        </w:tc>
+        <w:tc>
+          <w:tcPr>
+            <w:tcW w:w="4814" w:type="dxa"/>
+            <w:tcMar/>
+          </w:tcPr>
+          <w:p>
+            <w:pPr>
+              <w:pStyle w:val="Normale"/>
+              <w:rPr>
+                <w:sz w:val="32"/>
+                <w:szCs w:val="32"/>
+              </w:rPr>
+            </w:pPr>
+            <w:r>
+              <w:rPr>
+                <w:sz w:val="32"/>
+                <w:szCs w:val="32"/>
+              </w:rPr>
+              <w:t xml:space="preserve">Si effettueranno prima test di unità poi di integrazione per </w:t>
+            </w:r>
+            <w:r>
+              <w:rPr>
+                <w:sz w:val="32"/>
+                <w:szCs w:val="32"/>
+              </w:rPr>
+              <w:t>tutte</w:t>
+            </w:r>
+            <w:r>
+              <w:rPr>
+                <w:sz w:val="32"/>
+                <w:szCs w:val="32"/>
+              </w:rPr>
+              <w:t xml:space="preserve"> </w:t>
+            </w:r>
+            <w:r>
+              <w:rPr>
+                <w:sz w:val="32"/>
+                <w:szCs w:val="32"/>
+              </w:rPr>
+              <w:t>le componenti appart</w:t>
+            </w:r>
+            <w:r>
+              <w:rPr>
+                <w:sz w:val="32"/>
+                <w:szCs w:val="32"/>
+              </w:rPr>
+              <w:t>e</w:t>
+            </w:r>
+            <w:r>
+              <w:rPr>
+                <w:sz w:val="32"/>
+                <w:szCs w:val="32"/>
+              </w:rPr>
+              <w:t xml:space="preserve">nenti a diverse aree di </w:t>
+            </w:r>
+            <w:proofErr w:type="spellStart"/>
+            <w:r>
+              <w:rPr>
+                <w:sz w:val="32"/>
+                <w:szCs w:val="32"/>
+              </w:rPr>
+              <w:t>cASpER</w:t>
+            </w:r>
+            <w:proofErr w:type="spellEnd"/>
+            <w:r>
+              <w:rPr>
+                <w:sz w:val="32"/>
+                <w:szCs w:val="32"/>
+              </w:rPr>
+              <w:t xml:space="preserve"> interessate alla modifica.</w:t>
+            </w:r>
+          </w:p>
+        </w:tc>
+      </w:tr>
+      <w:tr>
+        <w:tc>
+          <w:tcPr>
+            <w:tcW w:w="4814" w:type="dxa"/>
+            <w:tcMar/>
+          </w:tcPr>
+          <w:p w14:noSpellErr="1">
+            <w:pPr>
+              <w:rPr>
+                <w:sz w:val="32"/>
+                <w:szCs w:val="32"/>
+              </w:rPr>
+            </w:pPr>
+            <w:r>
+              <w:rPr>
+                <w:sz w:val="32"/>
+                <w:szCs w:val="32"/>
+              </w:rPr>
+              <w:t>Input</w:t>
+            </w:r>
+          </w:p>
+        </w:tc>
+        <w:tc>
+          <w:tcPr>
+            <w:tcW w:w="4814" w:type="dxa"/>
+            <w:tcMar/>
+          </w:tcPr>
+          <w:p>
+            <w:pPr>
+              <w:pStyle w:val="Normale"/>
+              <w:bidi w:val="0"/>
+              <w:spacing w:before="0" w:beforeAutospacing="off" w:after="0" w:afterAutospacing="off" w:line="259" w:lineRule="auto"/>
+              <w:ind w:left="0" w:right="0"/>
+              <w:jc w:val="left"/>
+              <w:rPr>
+                <w:sz w:val="32"/>
+                <w:szCs w:val="32"/>
+              </w:rPr>
+            </w:pPr>
+            <w:r>
+              <w:rPr>
+                <w:sz w:val="32"/>
+                <w:szCs w:val="32"/>
+              </w:rPr>
+              <w:t>Componenti software di test</w:t>
+            </w:r>
+          </w:p>
+        </w:tc>
+      </w:tr>
+      <w:tr>
+        <w:tc>
+          <w:tcPr>
+            <w:tcW w:w="4814" w:type="dxa"/>
+            <w:tcMar/>
+          </w:tcPr>
+          <w:p w14:noSpellErr="1">
+            <w:pPr>
+              <w:rPr>
+                <w:sz w:val="32"/>
+                <w:szCs w:val="32"/>
+              </w:rPr>
+            </w:pPr>
+            <w:r>
+              <w:rPr>
+                <w:sz w:val="32"/>
+                <w:szCs w:val="32"/>
+              </w:rPr>
+              <w:t>Output</w:t>
+            </w:r>
+          </w:p>
+        </w:tc>
+        <w:tc>
+          <w:tcPr>
+            <w:tcW w:w="4814" w:type="dxa"/>
+            <w:tcMar/>
+          </w:tcPr>
+          <w:p>
+            <w:pPr>
+              <w:pStyle w:val="Normale"/>
+              <w:bidi w:val="0"/>
+              <w:spacing w:before="0" w:beforeAutospacing="off" w:after="0" w:afterAutospacing="off" w:line="259" w:lineRule="auto"/>
+              <w:ind w:left="0" w:right="0"/>
+              <w:jc w:val="left"/>
+            </w:pPr>
+            <w:r>
+              <w:rPr>
+                <w:sz w:val="32"/>
+                <w:szCs w:val="32"/>
+              </w:rPr>
+              <w:t>Report di esecuzione</w:t>
+            </w:r>
+          </w:p>
+        </w:tc>
+      </w:tr>
+      <w:tr>
+        <w:tc>
+          <w:tcPr>
+            <w:tcW w:w="4814" w:type="dxa"/>
+            <w:tcMar/>
+          </w:tcPr>
+          <w:p w14:noSpellErr="1">
+            <w:pPr>
+              <w:rPr>
+                <w:sz w:val="32"/>
+                <w:szCs w:val="32"/>
+              </w:rPr>
+            </w:pPr>
+            <w:r>
+              <w:rPr>
+                <w:sz w:val="32"/>
+                <w:szCs w:val="32"/>
+              </w:rPr>
+              <w:t>Programmazione</w:t>
+            </w:r>
+          </w:p>
+        </w:tc>
+        <w:tc>
+          <w:tcPr>
+            <w:tcW w:w="4814" w:type="dxa"/>
+            <w:tcMar/>
+          </w:tcPr>
+          <w:p>
+            <w:pPr>
+              <w:rPr>
+                <w:sz w:val="32"/>
+                <w:szCs w:val="32"/>
+              </w:rPr>
+            </w:pPr>
+            <w:r>
+              <w:rPr>
+                <w:sz w:val="32"/>
+                <w:szCs w:val="32"/>
+              </w:rPr>
+              <w:t>Da effettuare durante la fase di system testing.</w:t>
             </w:r>
           </w:p>
         </w:tc>

</xml_diff>

<commit_message>
Sistemazione master test plan
Ho corretto alcuni errori introdotti nella pianificazione dell'attività "Maintenance test"
</commit_message>
<xml_diff>
--- a/Documentazione generale/Master Test Plan Outline.docx
+++ b/Documentazione generale/Master Test Plan Outline.docx
@@ -1315,97 +1315,6 @@
           </w:p>
         </w:tc>
       </w:tr>
-      <w:tr>
-        <w:tc>
-          <w:tcPr>
-            <w:tcW w:w="4814" w:type="dxa"/>
-            <w:tcMar/>
-          </w:tcPr>
-          <w:p>
-            <w:pPr>
-              <w:rPr>
-                <w:sz w:val="32"/>
-                <w:szCs w:val="32"/>
-              </w:rPr>
-            </w:pPr>
-            <w:r>
-              <w:rPr>
-                <w:sz w:val="32"/>
-                <w:szCs w:val="32"/>
-              </w:rPr>
-              <w:t>Risorse</w:t>
-            </w:r>
-          </w:p>
-        </w:tc>
-        <w:tc>
-          <w:tcPr>
-            <w:tcW w:w="4814" w:type="dxa"/>
-            <w:tcMar/>
-          </w:tcPr>
-          <w:p>
-            <w:pPr>
-              <w:rPr>
-                <w:sz w:val="32"/>
-                <w:szCs w:val="32"/>
-              </w:rPr>
-            </w:pPr>
-            <w:r>
-              <w:rPr>
-                <w:sz w:val="32"/>
-                <w:szCs w:val="32"/>
-              </w:rPr>
-              <w:t>Modification request</w:t>
-            </w:r>
-          </w:p>
-        </w:tc>
-      </w:tr>
-      <w:tr>
-        <w:trPr>
-          <w:trHeight w:val="450"/>
-        </w:trPr>
-        <w:tc>
-          <w:tcPr>
-            <w:tcW w:w="4814" w:type="dxa"/>
-            <w:tcMar/>
-          </w:tcPr>
-          <w:p>
-            <w:pPr>
-              <w:rPr>
-                <w:sz w:val="32"/>
-                <w:szCs w:val="32"/>
-              </w:rPr>
-            </w:pPr>
-            <w:r>
-              <w:rPr>
-                <w:sz w:val="32"/>
-                <w:szCs w:val="32"/>
-              </w:rPr>
-              <w:t>Ruoli e responsabilità</w:t>
-            </w:r>
-          </w:p>
-        </w:tc>
-        <w:tc>
-          <w:tcPr>
-            <w:tcW w:w="4814" w:type="dxa"/>
-            <w:tcMar/>
-          </w:tcPr>
-          <w:p>
-            <w:pPr>
-              <w:rPr>
-                <w:sz w:val="32"/>
-                <w:szCs w:val="32"/>
-              </w:rPr>
-            </w:pPr>
-            <w:r>
-              <w:rPr>
-                <w:sz w:val="32"/>
-                <w:szCs w:val="32"/>
-              </w:rPr>
-              <w:t>Walter D’Ambrosio, Angelo Afeltra, Antonio Trovato</w:t>
-            </w:r>
-          </w:p>
-        </w:tc>
-      </w:tr>
     </w:tbl>
     <w:p>
       <w:pPr>
@@ -1657,94 +1566,6 @@
           </w:p>
         </w:tc>
       </w:tr>
-      <w:tr>
-        <w:tc>
-          <w:tcPr>
-            <w:tcW w:w="4814" w:type="dxa"/>
-            <w:tcMar/>
-          </w:tcPr>
-          <w:p>
-            <w:pPr>
-              <w:rPr>
-                <w:sz w:val="32"/>
-                <w:szCs w:val="32"/>
-              </w:rPr>
-            </w:pPr>
-            <w:r>
-              <w:rPr>
-                <w:sz w:val="32"/>
-                <w:szCs w:val="32"/>
-              </w:rPr>
-              <w:t>Risorse</w:t>
-            </w:r>
-          </w:p>
-        </w:tc>
-        <w:tc>
-          <w:tcPr>
-            <w:tcW w:w="4814" w:type="dxa"/>
-            <w:tcMar/>
-          </w:tcPr>
-          <w:p>
-            <w:pPr>
-              <w:rPr>
-                <w:sz w:val="32"/>
-                <w:szCs w:val="32"/>
-              </w:rPr>
-            </w:pPr>
-            <w:r>
-              <w:rPr>
-                <w:sz w:val="32"/>
-                <w:szCs w:val="32"/>
-              </w:rPr>
-              <w:t>Modification request</w:t>
-            </w:r>
-          </w:p>
-        </w:tc>
-      </w:tr>
-      <w:tr>
-        <w:tc>
-          <w:tcPr>
-            <w:tcW w:w="4814" w:type="dxa"/>
-            <w:tcMar/>
-          </w:tcPr>
-          <w:p>
-            <w:pPr>
-              <w:rPr>
-                <w:sz w:val="32"/>
-                <w:szCs w:val="32"/>
-              </w:rPr>
-            </w:pPr>
-            <w:r>
-              <w:rPr>
-                <w:sz w:val="32"/>
-                <w:szCs w:val="32"/>
-              </w:rPr>
-              <w:t>Ruoli e responsabilità</w:t>
-            </w:r>
-          </w:p>
-        </w:tc>
-        <w:tc>
-          <w:tcPr>
-            <w:tcW w:w="4814" w:type="dxa"/>
-            <w:tcMar/>
-          </w:tcPr>
-          <w:p>
-            <w:pPr>
-              <w:rPr>
-                <w:sz w:val="32"/>
-                <w:szCs w:val="32"/>
-              </w:rPr>
-            </w:pPr>
-            <w:r>
-              <w:rPr>
-                <w:sz w:val="32"/>
-                <w:szCs w:val="32"/>
-              </w:rPr>
-              <w:t>Walter D’Ambrosio, Angelo Afeltra, Antonio Trovato</w:t>
-            </w:r>
-          </w:p>
-        </w:tc>
-      </w:tr>
     </w:tbl>
     <w:p>
       <w:pPr>
@@ -1986,7 +1807,7 @@
                 <w:sz w:val="32"/>
                 <w:szCs w:val="32"/>
               </w:rPr>
-              <w:t>Da ultimare durante la fase di design della manutenzione.</w:t>
+              <w:t>Da ultimare durante la fase di implementazione della manutenzione.</w:t>
             </w:r>
           </w:p>
         </w:tc>
@@ -2050,110 +1871,6 @@
               <w:t>JUnit</w:t>
             </w:r>
             <w:proofErr w:type="spellEnd"/>
-          </w:p>
-        </w:tc>
-      </w:tr>
-      <w:tr>
-        <w:tc>
-          <w:tcPr>
-            <w:tcW w:w="4814" w:type="dxa"/>
-            <w:tcMar/>
-          </w:tcPr>
-          <w:p>
-            <w:pPr>
-              <w:rPr>
-                <w:sz w:val="32"/>
-                <w:szCs w:val="32"/>
-              </w:rPr>
-            </w:pPr>
-            <w:r>
-              <w:rPr>
-                <w:sz w:val="32"/>
-                <w:szCs w:val="32"/>
-              </w:rPr>
-              <w:t>Rischi e assunzioni</w:t>
-            </w:r>
-          </w:p>
-        </w:tc>
-        <w:tc>
-          <w:tcPr>
-            <w:tcW w:w="4814" w:type="dxa"/>
-            <w:tcMar/>
-          </w:tcPr>
-          <w:p>
-            <w:pPr>
-              <w:rPr>
-                <w:sz w:val="32"/>
-                <w:szCs w:val="32"/>
-              </w:rPr>
-            </w:pPr>
-            <w:r>
-              <w:rPr>
-                <w:sz w:val="32"/>
-                <w:szCs w:val="32"/>
-              </w:rPr>
-              <w:t xml:space="preserve">Il rischio principale è quello di generare </w:t>
-            </w:r>
-            <w:proofErr w:type="spellStart"/>
-            <w:r>
-              <w:rPr>
-                <w:sz w:val="32"/>
-                <w:szCs w:val="32"/>
-              </w:rPr>
-              <w:t>flaky</w:t>
-            </w:r>
-            <w:proofErr w:type="spellEnd"/>
-            <w:r>
-              <w:rPr>
-                <w:sz w:val="32"/>
-                <w:szCs w:val="32"/>
-              </w:rPr>
-              <w:t xml:space="preserve"> test</w:t>
-            </w:r>
-          </w:p>
-        </w:tc>
-      </w:tr>
-      <w:tr>
-        <w:tc>
-          <w:tcPr>
-            <w:tcW w:w="4814" w:type="dxa"/>
-            <w:tcMar/>
-          </w:tcPr>
-          <w:p>
-            <w:pPr>
-              <w:rPr>
-                <w:sz w:val="32"/>
-                <w:szCs w:val="32"/>
-              </w:rPr>
-            </w:pPr>
-            <w:r>
-              <w:rPr>
-                <w:sz w:val="32"/>
-                <w:szCs w:val="32"/>
-              </w:rPr>
-              <w:t>Ruoli e responsabilità</w:t>
-            </w:r>
-          </w:p>
-        </w:tc>
-        <w:tc>
-          <w:tcPr>
-            <w:tcW w:w="4814" w:type="dxa"/>
-            <w:tcMar/>
-          </w:tcPr>
-          <w:p>
-            <w:pPr>
-              <w:rPr>
-                <w:sz w:val="32"/>
-                <w:szCs w:val="32"/>
-              </w:rPr>
-            </w:pPr>
-            <w:r>
-              <w:rPr>
-                <w:sz w:val="32"/>
-                <w:szCs w:val="32"/>
-              </w:rPr>
-              <w:t>Walter D’Ambrosio, Angelo Afeltra, Antonio Trovato</w:t>
-            </w:r>
           </w:p>
         </w:tc>
       </w:tr>
@@ -2398,7 +2115,7 @@
                 <w:sz w:val="32"/>
                 <w:szCs w:val="32"/>
               </w:rPr>
-              <w:t>Da ultimare durante la fase di design della manutenzione.</w:t>
+              <w:t>Da ultimare durante la fase di system testing della manutenzione.</w:t>
             </w:r>
           </w:p>
         </w:tc>
@@ -2459,94 +2176,6 @@
                 <w:szCs w:val="32"/>
               </w:rPr>
               <w:t>JUnit</w:t>
-            </w:r>
-          </w:p>
-        </w:tc>
-      </w:tr>
-      <w:tr>
-        <w:tc>
-          <w:tcPr>
-            <w:tcW w:w="4814" w:type="dxa"/>
-            <w:tcMar/>
-          </w:tcPr>
-          <w:p w14:noSpellErr="1">
-            <w:pPr>
-              <w:rPr>
-                <w:sz w:val="32"/>
-                <w:szCs w:val="32"/>
-              </w:rPr>
-            </w:pPr>
-            <w:r>
-              <w:rPr>
-                <w:sz w:val="32"/>
-                <w:szCs w:val="32"/>
-              </w:rPr>
-              <w:t>Rischi e assunzioni</w:t>
-            </w:r>
-          </w:p>
-        </w:tc>
-        <w:tc>
-          <w:tcPr>
-            <w:tcW w:w="4814" w:type="dxa"/>
-            <w:tcMar/>
-          </w:tcPr>
-          <w:p>
-            <w:pPr>
-              <w:rPr>
-                <w:sz w:val="32"/>
-                <w:szCs w:val="32"/>
-              </w:rPr>
-            </w:pPr>
-            <w:r>
-              <w:rPr>
-                <w:sz w:val="32"/>
-                <w:szCs w:val="32"/>
-              </w:rPr>
-              <w:t>Si assume che non vi siano comportamenti anomali durante l’esecuzione</w:t>
-            </w:r>
-          </w:p>
-        </w:tc>
-      </w:tr>
-      <w:tr>
-        <w:tc>
-          <w:tcPr>
-            <w:tcW w:w="4814" w:type="dxa"/>
-            <w:tcMar/>
-          </w:tcPr>
-          <w:p w14:noSpellErr="1">
-            <w:pPr>
-              <w:rPr>
-                <w:sz w:val="32"/>
-                <w:szCs w:val="32"/>
-              </w:rPr>
-            </w:pPr>
-            <w:r>
-              <w:rPr>
-                <w:sz w:val="32"/>
-                <w:szCs w:val="32"/>
-              </w:rPr>
-              <w:t>Ruoli e responsabilità</w:t>
-            </w:r>
-          </w:p>
-        </w:tc>
-        <w:tc>
-          <w:tcPr>
-            <w:tcW w:w="4814" w:type="dxa"/>
-            <w:tcMar/>
-          </w:tcPr>
-          <w:p>
-            <w:pPr>
-              <w:rPr>
-                <w:sz w:val="32"/>
-                <w:szCs w:val="32"/>
-              </w:rPr>
-            </w:pPr>
-            <w:r>
-              <w:rPr>
-                <w:sz w:val="32"/>
-                <w:szCs w:val="32"/>
-              </w:rPr>
-              <w:t>Walter D’Ambrosio, Angelo Afeltra, Antonio Trovato</w:t>
             </w:r>
           </w:p>
         </w:tc>
@@ -2794,7 +2423,7 @@
                 <w:sz w:val="32"/>
                 <w:szCs w:val="32"/>
               </w:rPr>
-              <w:t>Da ultimare durante la fase di design della manutenzione.</w:t>
+              <w:t>Da ultimare durante la fase di system testing della manutenzione.</w:t>
             </w:r>
           </w:p>
         </w:tc>
@@ -2855,50 +2484,6 @@
                 <w:szCs w:val="32"/>
               </w:rPr>
               <w:t>JUnit</w:t>
-            </w:r>
-          </w:p>
-        </w:tc>
-      </w:tr>
-      <w:tr>
-        <w:tc>
-          <w:tcPr>
-            <w:tcW w:w="4814" w:type="dxa"/>
-            <w:tcMar/>
-          </w:tcPr>
-          <w:p w14:noSpellErr="1">
-            <w:pPr>
-              <w:rPr>
-                <w:sz w:val="32"/>
-                <w:szCs w:val="32"/>
-              </w:rPr>
-            </w:pPr>
-            <w:r>
-              <w:rPr>
-                <w:sz w:val="32"/>
-                <w:szCs w:val="32"/>
-              </w:rPr>
-              <w:t>Ruoli e responsabilità</w:t>
-            </w:r>
-          </w:p>
-        </w:tc>
-        <w:tc>
-          <w:tcPr>
-            <w:tcW w:w="4814" w:type="dxa"/>
-            <w:tcMar/>
-          </w:tcPr>
-          <w:p>
-            <w:pPr>
-              <w:rPr>
-                <w:sz w:val="32"/>
-                <w:szCs w:val="32"/>
-              </w:rPr>
-            </w:pPr>
-            <w:r>
-              <w:rPr>
-                <w:sz w:val="32"/>
-                <w:szCs w:val="32"/>
-              </w:rPr>
-              <w:t>Walter D’Ambrosio, Angelo Afeltra, Antonio Trovato</w:t>
             </w:r>
           </w:p>
         </w:tc>
@@ -3265,50 +2850,6 @@
                 <w:szCs w:val="32"/>
               </w:rPr>
               <w:t>JUnit</w:t>
-            </w:r>
-          </w:p>
-        </w:tc>
-      </w:tr>
-      <w:tr>
-        <w:tc>
-          <w:tcPr>
-            <w:tcW w:w="4814" w:type="dxa"/>
-            <w:tcMar/>
-          </w:tcPr>
-          <w:p w14:noSpellErr="1">
-            <w:pPr>
-              <w:rPr>
-                <w:sz w:val="32"/>
-                <w:szCs w:val="32"/>
-              </w:rPr>
-            </w:pPr>
-            <w:r>
-              <w:rPr>
-                <w:sz w:val="32"/>
-                <w:szCs w:val="32"/>
-              </w:rPr>
-              <w:t>Ruoli e responsabilità</w:t>
-            </w:r>
-          </w:p>
-        </w:tc>
-        <w:tc>
-          <w:tcPr>
-            <w:tcW w:w="4814" w:type="dxa"/>
-            <w:tcMar/>
-          </w:tcPr>
-          <w:p>
-            <w:pPr>
-              <w:rPr>
-                <w:sz w:val="32"/>
-                <w:szCs w:val="32"/>
-              </w:rPr>
-            </w:pPr>
-            <w:r>
-              <w:rPr>
-                <w:sz w:val="32"/>
-                <w:szCs w:val="32"/>
-              </w:rPr>
-              <w:t>Walter D’Ambrosio, Angelo Afeltra, Antonio Trovato</w:t>
             </w:r>
           </w:p>
         </w:tc>

</xml_diff>